<commit_message>
data base updation : book can add updat to user, user can add  by admin , signup
</commit_message>
<xml_diff>
--- a/BluePrint.docx
+++ b/BluePrint.docx
@@ -103,13 +103,23 @@
           <w:szCs w:val="28"/>
         </w:rPr>
       </w:pPr>
-      <w:r>
-        <w:rPr>
-          <w:rFonts w:ascii="Times New Roman" w:hAnsi="Times New Roman" w:cs="Times New Roman"/>
-          <w:sz w:val="28"/>
-          <w:szCs w:val="28"/>
-        </w:rPr>
-        <w:t xml:space="preserve">LogIn – </w:t>
+      <w:proofErr w:type="spellStart"/>
+      <w:r>
+        <w:rPr>
+          <w:rFonts w:ascii="Times New Roman" w:hAnsi="Times New Roman" w:cs="Times New Roman"/>
+          <w:sz w:val="28"/>
+          <w:szCs w:val="28"/>
+        </w:rPr>
+        <w:t>LogIn</w:t>
+      </w:r>
+      <w:proofErr w:type="spellEnd"/>
+      <w:r>
+        <w:rPr>
+          <w:rFonts w:ascii="Times New Roman" w:hAnsi="Times New Roman" w:cs="Times New Roman"/>
+          <w:sz w:val="28"/>
+          <w:szCs w:val="28"/>
+        </w:rPr>
+        <w:t xml:space="preserve"> – </w:t>
       </w:r>
       <w:r>
         <w:rPr>
@@ -229,6 +239,7 @@
           <w:szCs w:val="28"/>
         </w:rPr>
       </w:pPr>
+      <w:proofErr w:type="spellStart"/>
       <w:r>
         <w:rPr>
           <w:rFonts w:ascii="Times New Roman" w:hAnsi="Times New Roman" w:cs="Times New Roman"/>
@@ -237,6 +248,7 @@
         </w:rPr>
         <w:t>LogIn</w:t>
       </w:r>
+      <w:proofErr w:type="spellEnd"/>
       <w:r>
         <w:rPr>
           <w:rFonts w:ascii="Times New Roman" w:hAnsi="Times New Roman" w:cs="Times New Roman"/>
@@ -268,13 +280,23 @@
           <w:szCs w:val="28"/>
         </w:rPr>
       </w:pPr>
-      <w:r>
-        <w:rPr>
-          <w:rFonts w:ascii="Times New Roman" w:hAnsi="Times New Roman" w:cs="Times New Roman"/>
-          <w:sz w:val="28"/>
-          <w:szCs w:val="28"/>
-        </w:rPr>
-        <w:t xml:space="preserve">UserName &amp; </w:t>
+      <w:proofErr w:type="spellStart"/>
+      <w:r>
+        <w:rPr>
+          <w:rFonts w:ascii="Times New Roman" w:hAnsi="Times New Roman" w:cs="Times New Roman"/>
+          <w:sz w:val="28"/>
+          <w:szCs w:val="28"/>
+        </w:rPr>
+        <w:t>UserName</w:t>
+      </w:r>
+      <w:proofErr w:type="spellEnd"/>
+      <w:r>
+        <w:rPr>
+          <w:rFonts w:ascii="Times New Roman" w:hAnsi="Times New Roman" w:cs="Times New Roman"/>
+          <w:sz w:val="28"/>
+          <w:szCs w:val="28"/>
+        </w:rPr>
+        <w:t xml:space="preserve"> &amp; </w:t>
       </w:r>
       <w:r>
         <w:rPr>
@@ -424,13 +446,23 @@
           <w:szCs w:val="28"/>
         </w:rPr>
       </w:pPr>
-      <w:r>
-        <w:rPr>
-          <w:rFonts w:ascii="Times New Roman" w:hAnsi="Times New Roman" w:cs="Times New Roman"/>
-          <w:sz w:val="28"/>
-          <w:szCs w:val="28"/>
-        </w:rPr>
-        <w:t xml:space="preserve">UserName </w:t>
+      <w:proofErr w:type="spellStart"/>
+      <w:r>
+        <w:rPr>
+          <w:rFonts w:ascii="Times New Roman" w:hAnsi="Times New Roman" w:cs="Times New Roman"/>
+          <w:sz w:val="28"/>
+          <w:szCs w:val="28"/>
+        </w:rPr>
+        <w:t>UserName</w:t>
+      </w:r>
+      <w:proofErr w:type="spellEnd"/>
+      <w:r>
+        <w:rPr>
+          <w:rFonts w:ascii="Times New Roman" w:hAnsi="Times New Roman" w:cs="Times New Roman"/>
+          <w:sz w:val="28"/>
+          <w:szCs w:val="28"/>
+        </w:rPr>
+        <w:t xml:space="preserve"> </w:t>
       </w:r>
     </w:p>
     <w:p>
@@ -589,7 +621,15 @@
           <w:sz w:val="28"/>
           <w:szCs w:val="28"/>
         </w:rPr>
-        <w:t>Add Books</w:t>
+        <w:t xml:space="preserve">Add </w:t>
+      </w:r>
+      <w:r>
+        <w:rPr>
+          <w:rFonts w:ascii="Times New Roman" w:hAnsi="Times New Roman" w:cs="Times New Roman"/>
+          <w:sz w:val="28"/>
+          <w:szCs w:val="28"/>
+        </w:rPr>
+        <w:t>Stocks</w:t>
       </w:r>
       <w:r>
         <w:rPr>
@@ -615,6 +655,68 @@
         </w:rPr>
         <w:t xml:space="preserve"> </w:t>
       </w:r>
+    </w:p>
+    <w:p>
+      <w:pPr>
+        <w:pStyle w:val="ListParagraph"/>
+        <w:numPr>
+          <w:ilvl w:val="1"/>
+          <w:numId w:val="1"/>
+        </w:numPr>
+        <w:jc w:val="both"/>
+        <w:rPr>
+          <w:rFonts w:ascii="Times New Roman" w:hAnsi="Times New Roman" w:cs="Times New Roman"/>
+          <w:sz w:val="28"/>
+          <w:szCs w:val="28"/>
+        </w:rPr>
+      </w:pPr>
+      <w:r>
+        <w:rPr>
+          <w:rFonts w:ascii="Times New Roman" w:hAnsi="Times New Roman" w:cs="Times New Roman"/>
+          <w:sz w:val="28"/>
+          <w:szCs w:val="28"/>
+        </w:rPr>
+        <w:t>Take Books</w:t>
+      </w:r>
+      <w:r>
+        <w:rPr>
+          <w:rFonts w:ascii="Times New Roman" w:hAnsi="Times New Roman" w:cs="Times New Roman"/>
+          <w:sz w:val="28"/>
+          <w:szCs w:val="28"/>
+        </w:rPr>
+        <w:t xml:space="preserve"> </w:t>
+      </w:r>
+    </w:p>
+    <w:p>
+      <w:pPr>
+        <w:pStyle w:val="ListParagraph"/>
+        <w:numPr>
+          <w:ilvl w:val="1"/>
+          <w:numId w:val="1"/>
+        </w:numPr>
+        <w:jc w:val="both"/>
+        <w:rPr>
+          <w:rFonts w:ascii="Times New Roman" w:hAnsi="Times New Roman" w:cs="Times New Roman"/>
+          <w:sz w:val="28"/>
+          <w:szCs w:val="28"/>
+        </w:rPr>
+      </w:pPr>
+      <w:r>
+        <w:rPr>
+          <w:rFonts w:ascii="Times New Roman" w:hAnsi="Times New Roman" w:cs="Times New Roman"/>
+          <w:sz w:val="28"/>
+          <w:szCs w:val="28"/>
+        </w:rPr>
+        <w:t>Extent the Period</w:t>
+      </w:r>
+      <w:r>
+        <w:rPr>
+          <w:rFonts w:ascii="Times New Roman" w:hAnsi="Times New Roman" w:cs="Times New Roman"/>
+          <w:sz w:val="28"/>
+          <w:szCs w:val="28"/>
+        </w:rPr>
+        <w:t xml:space="preserve"> </w:t>
+      </w:r>
       <w:r>
         <w:rPr>
           <w:rFonts w:ascii="Times New Roman" w:hAnsi="Times New Roman" w:cs="Times New Roman"/>
@@ -629,7 +731,7 @@
           <w:sz w:val="28"/>
           <w:szCs w:val="28"/>
         </w:rPr>
-        <w:t xml:space="preserve"> Book Class()</w:t>
+        <w:t xml:space="preserve"> Extend if there is no queue</w:t>
       </w:r>
     </w:p>
     <w:p>
@@ -652,7 +754,54 @@
           <w:sz w:val="28"/>
           <w:szCs w:val="28"/>
         </w:rPr>
-        <w:t>Take Books</w:t>
+        <w:t>View</w:t>
+      </w:r>
+      <w:r>
+        <w:rPr>
+          <w:rFonts w:ascii="Times New Roman" w:hAnsi="Times New Roman" w:cs="Times New Roman"/>
+          <w:sz w:val="28"/>
+          <w:szCs w:val="28"/>
+        </w:rPr>
+        <w:t xml:space="preserve"> Que</w:t>
+      </w:r>
+      <w:r>
+        <w:rPr>
+          <w:rFonts w:ascii="Times New Roman" w:hAnsi="Times New Roman" w:cs="Times New Roman"/>
+          <w:sz w:val="28"/>
+          <w:szCs w:val="28"/>
+        </w:rPr>
+        <w:t>ue</w:t>
+      </w:r>
+    </w:p>
+    <w:p>
+      <w:pPr>
+        <w:pStyle w:val="ListParagraph"/>
+        <w:numPr>
+          <w:ilvl w:val="1"/>
+          <w:numId w:val="1"/>
+        </w:numPr>
+        <w:jc w:val="both"/>
+        <w:rPr>
+          <w:rFonts w:ascii="Times New Roman" w:hAnsi="Times New Roman" w:cs="Times New Roman"/>
+          <w:sz w:val="28"/>
+          <w:szCs w:val="28"/>
+        </w:rPr>
+      </w:pPr>
+      <w:r>
+        <w:rPr>
+          <w:rFonts w:ascii="Times New Roman" w:hAnsi="Times New Roman" w:cs="Times New Roman"/>
+          <w:sz w:val="28"/>
+          <w:szCs w:val="28"/>
+        </w:rPr>
+        <w:t>Search</w:t>
+      </w:r>
+      <w:r>
+        <w:rPr>
+          <w:rFonts w:ascii="Times New Roman" w:hAnsi="Times New Roman" w:cs="Times New Roman"/>
+          <w:sz w:val="28"/>
+          <w:szCs w:val="28"/>
+        </w:rPr>
+        <w:sym w:font="Wingdings" w:char="F0E0"/>
       </w:r>
       <w:r>
         <w:rPr>
@@ -662,6 +811,79 @@
         </w:rPr>
         <w:t xml:space="preserve"> </w:t>
       </w:r>
+      <w:proofErr w:type="spellStart"/>
+      <w:r>
+        <w:rPr>
+          <w:rFonts w:ascii="Times New Roman" w:hAnsi="Times New Roman" w:cs="Times New Roman"/>
+          <w:sz w:val="28"/>
+          <w:szCs w:val="28"/>
+        </w:rPr>
+        <w:t>Search</w:t>
+      </w:r>
+      <w:proofErr w:type="spellEnd"/>
+      <w:r>
+        <w:rPr>
+          <w:rFonts w:ascii="Times New Roman" w:hAnsi="Times New Roman" w:cs="Times New Roman"/>
+          <w:sz w:val="28"/>
+          <w:szCs w:val="28"/>
+        </w:rPr>
+        <w:t xml:space="preserve"> </w:t>
+      </w:r>
+      <w:r>
+        <w:rPr>
+          <w:rFonts w:ascii="Times New Roman" w:hAnsi="Times New Roman" w:cs="Times New Roman"/>
+          <w:sz w:val="28"/>
+          <w:szCs w:val="28"/>
+        </w:rPr>
+        <w:t>Books by Name</w:t>
+      </w:r>
+      <w:r>
+        <w:rPr>
+          <w:rFonts w:ascii="Times New Roman" w:hAnsi="Times New Roman" w:cs="Times New Roman"/>
+          <w:sz w:val="28"/>
+          <w:szCs w:val="28"/>
+        </w:rPr>
+        <w:t xml:space="preserve"> /</w:t>
+      </w:r>
+      <w:r>
+        <w:rPr>
+          <w:rFonts w:ascii="Times New Roman" w:hAnsi="Times New Roman" w:cs="Times New Roman"/>
+          <w:sz w:val="28"/>
+          <w:szCs w:val="28"/>
+        </w:rPr>
+        <w:t xml:space="preserve"> </w:t>
+      </w:r>
+      <w:r>
+        <w:rPr>
+          <w:rFonts w:ascii="Times New Roman" w:hAnsi="Times New Roman" w:cs="Times New Roman"/>
+          <w:sz w:val="28"/>
+          <w:szCs w:val="28"/>
+        </w:rPr>
+        <w:t>Search Books by Author</w:t>
+      </w:r>
+    </w:p>
+    <w:p>
+      <w:pPr>
+        <w:pStyle w:val="ListParagraph"/>
+        <w:numPr>
+          <w:ilvl w:val="1"/>
+          <w:numId w:val="1"/>
+        </w:numPr>
+        <w:jc w:val="both"/>
+        <w:rPr>
+          <w:rFonts w:ascii="Times New Roman" w:hAnsi="Times New Roman" w:cs="Times New Roman"/>
+          <w:sz w:val="28"/>
+          <w:szCs w:val="28"/>
+        </w:rPr>
+      </w:pPr>
+      <w:r>
+        <w:rPr>
+          <w:rFonts w:ascii="Times New Roman" w:hAnsi="Times New Roman" w:cs="Times New Roman"/>
+          <w:sz w:val="28"/>
+          <w:szCs w:val="28"/>
+        </w:rPr>
+        <w:t>Sort</w:t>
+      </w:r>
       <w:r>
         <w:rPr>
           <w:rFonts w:ascii="Times New Roman" w:hAnsi="Times New Roman" w:cs="Times New Roman"/>
@@ -676,220 +898,9 @@
           <w:sz w:val="28"/>
           <w:szCs w:val="28"/>
         </w:rPr>
-        <w:t xml:space="preserve"> Book Class()</w:t>
-      </w:r>
-      <w:r>
-        <w:rPr>
-          <w:rFonts w:ascii="Times New Roman" w:hAnsi="Times New Roman" w:cs="Times New Roman"/>
-          <w:sz w:val="28"/>
-          <w:szCs w:val="28"/>
-        </w:rPr>
-        <w:t xml:space="preserve"> , </w:t>
-      </w:r>
-      <w:r>
-        <w:rPr>
-          <w:rFonts w:ascii="Times New Roman" w:hAnsi="Times New Roman" w:cs="Times New Roman"/>
-          <w:sz w:val="28"/>
-          <w:szCs w:val="28"/>
-        </w:rPr>
-        <w:t>User Class</w:t>
-      </w:r>
-      <w:r>
-        <w:rPr>
-          <w:rFonts w:ascii="Times New Roman" w:hAnsi="Times New Roman" w:cs="Times New Roman"/>
-          <w:sz w:val="28"/>
-          <w:szCs w:val="28"/>
-        </w:rPr>
-        <w:t>()</w:t>
-      </w:r>
-    </w:p>
-    <w:p>
-      <w:pPr>
-        <w:pStyle w:val="ListParagraph"/>
-        <w:numPr>
-          <w:ilvl w:val="1"/>
-          <w:numId w:val="1"/>
-        </w:numPr>
-        <w:jc w:val="both"/>
-        <w:rPr>
-          <w:rFonts w:ascii="Times New Roman" w:hAnsi="Times New Roman" w:cs="Times New Roman"/>
-          <w:sz w:val="28"/>
-          <w:szCs w:val="28"/>
-        </w:rPr>
-      </w:pPr>
-      <w:r>
-        <w:rPr>
-          <w:rFonts w:ascii="Times New Roman" w:hAnsi="Times New Roman" w:cs="Times New Roman"/>
-          <w:sz w:val="28"/>
-          <w:szCs w:val="28"/>
-        </w:rPr>
-        <w:t>Extent the Period</w:t>
-      </w:r>
-      <w:r>
-        <w:rPr>
-          <w:rFonts w:ascii="Times New Roman" w:hAnsi="Times New Roman" w:cs="Times New Roman"/>
-          <w:sz w:val="28"/>
-          <w:szCs w:val="28"/>
-        </w:rPr>
         <w:t xml:space="preserve"> </w:t>
       </w:r>
-      <w:r>
-        <w:rPr>
-          <w:rFonts w:ascii="Times New Roman" w:hAnsi="Times New Roman" w:cs="Times New Roman"/>
-          <w:sz w:val="28"/>
-          <w:szCs w:val="28"/>
-        </w:rPr>
-        <w:sym w:font="Wingdings" w:char="F0E0"/>
-      </w:r>
-      <w:r>
-        <w:rPr>
-          <w:rFonts w:ascii="Times New Roman" w:hAnsi="Times New Roman" w:cs="Times New Roman"/>
-          <w:sz w:val="28"/>
-          <w:szCs w:val="28"/>
-        </w:rPr>
-        <w:t xml:space="preserve"> Extend if there is no queue</w:t>
-      </w:r>
-    </w:p>
-    <w:p>
-      <w:pPr>
-        <w:pStyle w:val="ListParagraph"/>
-        <w:numPr>
-          <w:ilvl w:val="1"/>
-          <w:numId w:val="1"/>
-        </w:numPr>
-        <w:jc w:val="both"/>
-        <w:rPr>
-          <w:rFonts w:ascii="Times New Roman" w:hAnsi="Times New Roman" w:cs="Times New Roman"/>
-          <w:sz w:val="28"/>
-          <w:szCs w:val="28"/>
-        </w:rPr>
-      </w:pPr>
-      <w:r>
-        <w:rPr>
-          <w:rFonts w:ascii="Times New Roman" w:hAnsi="Times New Roman" w:cs="Times New Roman"/>
-          <w:sz w:val="28"/>
-          <w:szCs w:val="28"/>
-        </w:rPr>
-        <w:t>View</w:t>
-      </w:r>
-      <w:r>
-        <w:rPr>
-          <w:rFonts w:ascii="Times New Roman" w:hAnsi="Times New Roman" w:cs="Times New Roman"/>
-          <w:sz w:val="28"/>
-          <w:szCs w:val="28"/>
-        </w:rPr>
-        <w:t xml:space="preserve"> Que</w:t>
-      </w:r>
-      <w:r>
-        <w:rPr>
-          <w:rFonts w:ascii="Times New Roman" w:hAnsi="Times New Roman" w:cs="Times New Roman"/>
-          <w:sz w:val="28"/>
-          <w:szCs w:val="28"/>
-        </w:rPr>
-        <w:t>ue</w:t>
-      </w:r>
-    </w:p>
-    <w:p>
-      <w:pPr>
-        <w:pStyle w:val="ListParagraph"/>
-        <w:numPr>
-          <w:ilvl w:val="1"/>
-          <w:numId w:val="1"/>
-        </w:numPr>
-        <w:jc w:val="both"/>
-        <w:rPr>
-          <w:rFonts w:ascii="Times New Roman" w:hAnsi="Times New Roman" w:cs="Times New Roman"/>
-          <w:sz w:val="28"/>
-          <w:szCs w:val="28"/>
-        </w:rPr>
-      </w:pPr>
-      <w:r>
-        <w:rPr>
-          <w:rFonts w:ascii="Times New Roman" w:hAnsi="Times New Roman" w:cs="Times New Roman"/>
-          <w:sz w:val="28"/>
-          <w:szCs w:val="28"/>
-        </w:rPr>
-        <w:t>Search</w:t>
-      </w:r>
-      <w:r>
-        <w:rPr>
-          <w:rFonts w:ascii="Times New Roman" w:hAnsi="Times New Roman" w:cs="Times New Roman"/>
-          <w:sz w:val="28"/>
-          <w:szCs w:val="28"/>
-        </w:rPr>
-        <w:sym w:font="Wingdings" w:char="F0E0"/>
-      </w:r>
-      <w:r>
-        <w:rPr>
-          <w:rFonts w:ascii="Times New Roman" w:hAnsi="Times New Roman" w:cs="Times New Roman"/>
-          <w:sz w:val="28"/>
-          <w:szCs w:val="28"/>
-        </w:rPr>
-        <w:t xml:space="preserve"> </w:t>
-      </w:r>
-      <w:r>
-        <w:rPr>
-          <w:rFonts w:ascii="Times New Roman" w:hAnsi="Times New Roman" w:cs="Times New Roman"/>
-          <w:sz w:val="28"/>
-          <w:szCs w:val="28"/>
-        </w:rPr>
-        <w:t>Search</w:t>
-      </w:r>
-      <w:r>
-        <w:rPr>
-          <w:rFonts w:ascii="Times New Roman" w:hAnsi="Times New Roman" w:cs="Times New Roman"/>
-          <w:sz w:val="28"/>
-          <w:szCs w:val="28"/>
-        </w:rPr>
-        <w:t xml:space="preserve"> </w:t>
-      </w:r>
-      <w:r>
-        <w:rPr>
-          <w:rFonts w:ascii="Times New Roman" w:hAnsi="Times New Roman" w:cs="Times New Roman"/>
-          <w:sz w:val="28"/>
-          <w:szCs w:val="28"/>
-        </w:rPr>
-        <w:t>Books by Name</w:t>
-      </w:r>
-      <w:r>
-        <w:rPr>
-          <w:rFonts w:ascii="Times New Roman" w:hAnsi="Times New Roman" w:cs="Times New Roman"/>
-          <w:sz w:val="28"/>
-          <w:szCs w:val="28"/>
-        </w:rPr>
-        <w:t xml:space="preserve"> /</w:t>
-      </w:r>
-      <w:r>
-        <w:rPr>
-          <w:rFonts w:ascii="Times New Roman" w:hAnsi="Times New Roman" w:cs="Times New Roman"/>
-          <w:sz w:val="28"/>
-          <w:szCs w:val="28"/>
-        </w:rPr>
-        <w:t xml:space="preserve"> </w:t>
-      </w:r>
-      <w:r>
-        <w:rPr>
-          <w:rFonts w:ascii="Times New Roman" w:hAnsi="Times New Roman" w:cs="Times New Roman"/>
-          <w:sz w:val="28"/>
-          <w:szCs w:val="28"/>
-        </w:rPr>
-        <w:t>Search Books by Author</w:t>
-      </w:r>
-    </w:p>
-    <w:p>
-      <w:pPr>
-        <w:pStyle w:val="ListParagraph"/>
-        <w:numPr>
-          <w:ilvl w:val="1"/>
-          <w:numId w:val="1"/>
-        </w:numPr>
-        <w:jc w:val="both"/>
-        <w:rPr>
-          <w:rFonts w:ascii="Times New Roman" w:hAnsi="Times New Roman" w:cs="Times New Roman"/>
-          <w:sz w:val="28"/>
-          <w:szCs w:val="28"/>
-        </w:rPr>
-      </w:pPr>
+      <w:proofErr w:type="spellStart"/>
       <w:r>
         <w:rPr>
           <w:rFonts w:ascii="Times New Roman" w:hAnsi="Times New Roman" w:cs="Times New Roman"/>
@@ -898,21 +909,14 @@
         </w:rPr>
         <w:t>Sort</w:t>
       </w:r>
-      <w:r>
-        <w:rPr>
-          <w:rFonts w:ascii="Times New Roman" w:hAnsi="Times New Roman" w:cs="Times New Roman"/>
-          <w:sz w:val="28"/>
-          <w:szCs w:val="28"/>
-        </w:rPr>
-        <w:sym w:font="Wingdings" w:char="F0E0"/>
-      </w:r>
-      <w:r>
-        <w:rPr>
-          <w:rFonts w:ascii="Times New Roman" w:hAnsi="Times New Roman" w:cs="Times New Roman"/>
-          <w:sz w:val="28"/>
-          <w:szCs w:val="28"/>
-        </w:rPr>
-        <w:t xml:space="preserve"> Sort By Available</w:t>
+      <w:proofErr w:type="spellEnd"/>
+      <w:r>
+        <w:rPr>
+          <w:rFonts w:ascii="Times New Roman" w:hAnsi="Times New Roman" w:cs="Times New Roman"/>
+          <w:sz w:val="28"/>
+          <w:szCs w:val="28"/>
+        </w:rPr>
+        <w:t xml:space="preserve"> By Available</w:t>
       </w:r>
     </w:p>
     <w:p>
@@ -1203,13 +1207,23 @@
           <w:szCs w:val="28"/>
         </w:rPr>
       </w:pPr>
-      <w:r>
-        <w:rPr>
-          <w:rFonts w:ascii="Times New Roman" w:hAnsi="Times New Roman" w:cs="Times New Roman"/>
-          <w:sz w:val="28"/>
-          <w:szCs w:val="28"/>
-        </w:rPr>
-        <w:t xml:space="preserve">UserName </w:t>
+      <w:proofErr w:type="spellStart"/>
+      <w:r>
+        <w:rPr>
+          <w:rFonts w:ascii="Times New Roman" w:hAnsi="Times New Roman" w:cs="Times New Roman"/>
+          <w:sz w:val="28"/>
+          <w:szCs w:val="28"/>
+        </w:rPr>
+        <w:t>UserName</w:t>
+      </w:r>
+      <w:proofErr w:type="spellEnd"/>
+      <w:r>
+        <w:rPr>
+          <w:rFonts w:ascii="Times New Roman" w:hAnsi="Times New Roman" w:cs="Times New Roman"/>
+          <w:sz w:val="28"/>
+          <w:szCs w:val="28"/>
+        </w:rPr>
+        <w:t xml:space="preserve"> </w:t>
       </w:r>
     </w:p>
     <w:p>
@@ -1265,6 +1279,7 @@
         </w:rPr>
         <w:t xml:space="preserve">Logged In : </w:t>
       </w:r>
+      <w:proofErr w:type="spellStart"/>
       <w:r>
         <w:rPr>
           <w:rFonts w:ascii="Times New Roman" w:hAnsi="Times New Roman" w:cs="Times New Roman"/>
@@ -1273,6 +1288,7 @@
         </w:rPr>
         <w:t>LoggedInStatus</w:t>
       </w:r>
+      <w:proofErr w:type="spellEnd"/>
       <w:r>
         <w:rPr>
           <w:rFonts w:ascii="Times New Roman" w:hAnsi="Times New Roman" w:cs="Times New Roman"/>
@@ -2182,6 +2198,7 @@
         </w:rPr>
         <w:t xml:space="preserve">Status : </w:t>
       </w:r>
+      <w:proofErr w:type="spellStart"/>
       <w:r>
         <w:rPr>
           <w:rFonts w:ascii="Times New Roman" w:hAnsi="Times New Roman" w:cs="Times New Roman"/>
@@ -2198,6 +2215,7 @@
         </w:rPr>
         <w:t>Status</w:t>
       </w:r>
+      <w:proofErr w:type="spellEnd"/>
       <w:r>
         <w:rPr>
           <w:rFonts w:ascii="Times New Roman" w:hAnsi="Times New Roman" w:cs="Times New Roman"/>
@@ -2263,6 +2281,7 @@
         </w:rPr>
         <w:t xml:space="preserve"> </w:t>
       </w:r>
+      <w:proofErr w:type="spellStart"/>
       <w:r>
         <w:rPr>
           <w:rFonts w:ascii="Times New Roman" w:hAnsi="Times New Roman" w:cs="Times New Roman"/>
@@ -2277,15 +2296,42 @@
           <w:sz w:val="28"/>
           <w:szCs w:val="28"/>
         </w:rPr>
-        <w:t xml:space="preserve">Status : </w:t>
-      </w:r>
-      <w:r>
-        <w:rPr>
-          <w:rFonts w:ascii="Times New Roman" w:hAnsi="Times New Roman" w:cs="Times New Roman"/>
-          <w:sz w:val="28"/>
-          <w:szCs w:val="28"/>
-        </w:rPr>
-        <w:t>Available/NotAvailable/Queue</w:t>
+        <w:t>Status</w:t>
+      </w:r>
+      <w:proofErr w:type="spellEnd"/>
+      <w:r>
+        <w:rPr>
+          <w:rFonts w:ascii="Times New Roman" w:hAnsi="Times New Roman" w:cs="Times New Roman"/>
+          <w:sz w:val="28"/>
+          <w:szCs w:val="28"/>
+        </w:rPr>
+        <w:t xml:space="preserve"> : </w:t>
+      </w:r>
+      <w:r>
+        <w:rPr>
+          <w:rFonts w:ascii="Times New Roman" w:hAnsi="Times New Roman" w:cs="Times New Roman"/>
+          <w:sz w:val="28"/>
+          <w:szCs w:val="28"/>
+        </w:rPr>
+        <w:t>Available/</w:t>
+      </w:r>
+      <w:proofErr w:type="spellStart"/>
+      <w:r>
+        <w:rPr>
+          <w:rFonts w:ascii="Times New Roman" w:hAnsi="Times New Roman" w:cs="Times New Roman"/>
+          <w:sz w:val="28"/>
+          <w:szCs w:val="28"/>
+        </w:rPr>
+        <w:t>NotAvailable</w:t>
+      </w:r>
+      <w:proofErr w:type="spellEnd"/>
+      <w:r>
+        <w:rPr>
+          <w:rFonts w:ascii="Times New Roman" w:hAnsi="Times New Roman" w:cs="Times New Roman"/>
+          <w:sz w:val="28"/>
+          <w:szCs w:val="28"/>
+        </w:rPr>
+        <w:t>/Queue</w:t>
       </w:r>
     </w:p>
     <w:p>

</xml_diff>